<commit_message>
history and definition revised
</commit_message>
<xml_diff>
--- a/report/BenefitOrganic_edited.docx
+++ b/report/BenefitOrganic_edited.docx
@@ -562,192 +562,192 @@
         </w:rPr>
         <w:t xml:space="preserve">. </w:t>
       </w:r>
+    </w:p>
+    <w:p>
+      <w:pPr>
+        <w:autoSpaceDE w:val="0"/>
+        <w:autoSpaceDN w:val="0"/>
+        <w:adjustRightInd w:val="0"/>
+        <w:spacing w:after="0" w:line="240" w:lineRule="auto"/>
+      </w:pPr>
+    </w:p>
+    <w:p>
+      <w:pPr>
+        <w:autoSpaceDE w:val="0"/>
+        <w:autoSpaceDN w:val="0"/>
+        <w:adjustRightInd w:val="0"/>
+        <w:spacing w:after="0" w:line="240" w:lineRule="auto"/>
+      </w:pPr>
+    </w:p>
+    <w:p>
+      <w:pPr>
+        <w:autoSpaceDE w:val="0"/>
+        <w:autoSpaceDN w:val="0"/>
+        <w:adjustRightInd w:val="0"/>
+        <w:spacing w:after="0" w:line="240" w:lineRule="auto"/>
+      </w:pPr>
+    </w:p>
+    <w:p>
+      <w:pPr>
+        <w:autoSpaceDE w:val="0"/>
+        <w:autoSpaceDN w:val="0"/>
+        <w:adjustRightInd w:val="0"/>
+        <w:spacing w:after="0" w:line="240" w:lineRule="auto"/>
+      </w:pPr>
+    </w:p>
+    <w:p>
+      <w:pPr>
+        <w:autoSpaceDE w:val="0"/>
+        <w:autoSpaceDN w:val="0"/>
+        <w:adjustRightInd w:val="0"/>
+        <w:spacing w:after="0" w:line="240" w:lineRule="auto"/>
+      </w:pPr>
+    </w:p>
+    <w:p>
+      <w:pPr>
+        <w:autoSpaceDE w:val="0"/>
+        <w:autoSpaceDN w:val="0"/>
+        <w:adjustRightInd w:val="0"/>
+        <w:spacing w:after="0" w:line="240" w:lineRule="auto"/>
+      </w:pPr>
+    </w:p>
+    <w:p>
+      <w:pPr>
+        <w:autoSpaceDE w:val="0"/>
+        <w:autoSpaceDN w:val="0"/>
+        <w:adjustRightInd w:val="0"/>
+        <w:spacing w:after="0" w:line="240" w:lineRule="auto"/>
+      </w:pPr>
+    </w:p>
+    <w:p>
+      <w:pPr>
+        <w:autoSpaceDE w:val="0"/>
+        <w:autoSpaceDN w:val="0"/>
+        <w:adjustRightInd w:val="0"/>
+        <w:spacing w:after="0" w:line="240" w:lineRule="auto"/>
+      </w:pPr>
+    </w:p>
+    <w:p>
+      <w:pPr>
+        <w:autoSpaceDE w:val="0"/>
+        <w:autoSpaceDN w:val="0"/>
+        <w:adjustRightInd w:val="0"/>
+        <w:spacing w:after="0" w:line="240" w:lineRule="auto"/>
+      </w:pPr>
+    </w:p>
+    <w:p>
+      <w:pPr>
+        <w:autoSpaceDE w:val="0"/>
+        <w:autoSpaceDN w:val="0"/>
+        <w:adjustRightInd w:val="0"/>
+        <w:spacing w:after="0" w:line="240" w:lineRule="auto"/>
+      </w:pPr>
+    </w:p>
+    <w:p>
+      <w:pPr>
+        <w:autoSpaceDE w:val="0"/>
+        <w:autoSpaceDN w:val="0"/>
+        <w:adjustRightInd w:val="0"/>
+        <w:spacing w:after="0" w:line="240" w:lineRule="auto"/>
+      </w:pPr>
+    </w:p>
+    <w:p>
+      <w:pPr>
+        <w:autoSpaceDE w:val="0"/>
+        <w:autoSpaceDN w:val="0"/>
+        <w:adjustRightInd w:val="0"/>
+        <w:spacing w:after="0" w:line="240" w:lineRule="auto"/>
+      </w:pPr>
+    </w:p>
+    <w:p>
+      <w:pPr>
+        <w:autoSpaceDE w:val="0"/>
+        <w:autoSpaceDN w:val="0"/>
+        <w:adjustRightInd w:val="0"/>
+        <w:spacing w:after="0" w:line="240" w:lineRule="auto"/>
+      </w:pPr>
+    </w:p>
+    <w:p>
+      <w:pPr>
+        <w:autoSpaceDE w:val="0"/>
+        <w:autoSpaceDN w:val="0"/>
+        <w:adjustRightInd w:val="0"/>
+        <w:spacing w:after="0" w:line="240" w:lineRule="auto"/>
+      </w:pPr>
+    </w:p>
+    <w:p>
+      <w:pPr>
+        <w:autoSpaceDE w:val="0"/>
+        <w:autoSpaceDN w:val="0"/>
+        <w:adjustRightInd w:val="0"/>
+        <w:spacing w:after="0" w:line="240" w:lineRule="auto"/>
+      </w:pPr>
+    </w:p>
+    <w:p>
+      <w:pPr>
+        <w:autoSpaceDE w:val="0"/>
+        <w:autoSpaceDN w:val="0"/>
+        <w:adjustRightInd w:val="0"/>
+        <w:spacing w:after="0" w:line="240" w:lineRule="auto"/>
+      </w:pPr>
+    </w:p>
+    <w:p>
+      <w:pPr>
+        <w:autoSpaceDE w:val="0"/>
+        <w:autoSpaceDN w:val="0"/>
+        <w:adjustRightInd w:val="0"/>
+        <w:spacing w:after="0" w:line="240" w:lineRule="auto"/>
+      </w:pPr>
+    </w:p>
+    <w:p>
+      <w:pPr>
+        <w:autoSpaceDE w:val="0"/>
+        <w:autoSpaceDN w:val="0"/>
+        <w:adjustRightInd w:val="0"/>
+        <w:spacing w:after="0" w:line="240" w:lineRule="auto"/>
+      </w:pPr>
+    </w:p>
+    <w:p>
+      <w:pPr>
+        <w:autoSpaceDE w:val="0"/>
+        <w:autoSpaceDN w:val="0"/>
+        <w:adjustRightInd w:val="0"/>
+        <w:spacing w:after="0" w:line="240" w:lineRule="auto"/>
+      </w:pPr>
+    </w:p>
+    <w:p>
+      <w:pPr>
+        <w:autoSpaceDE w:val="0"/>
+        <w:autoSpaceDN w:val="0"/>
+        <w:adjustRightInd w:val="0"/>
+        <w:spacing w:after="0" w:line="240" w:lineRule="auto"/>
+      </w:pPr>
+    </w:p>
+    <w:p>
+      <w:pPr>
+        <w:autoSpaceDE w:val="0"/>
+        <w:autoSpaceDN w:val="0"/>
+        <w:adjustRightInd w:val="0"/>
+        <w:spacing w:after="0" w:line="240" w:lineRule="auto"/>
+      </w:pPr>
+    </w:p>
+    <w:p>
+      <w:pPr>
+        <w:autoSpaceDE w:val="0"/>
+        <w:autoSpaceDN w:val="0"/>
+        <w:adjustRightInd w:val="0"/>
+        <w:spacing w:after="0" w:line="240" w:lineRule="auto"/>
+      </w:pPr>
+    </w:p>
+    <w:p>
+      <w:pPr>
+        <w:autoSpaceDE w:val="0"/>
+        <w:autoSpaceDN w:val="0"/>
+        <w:adjustRightInd w:val="0"/>
+        <w:spacing w:after="0" w:line="240" w:lineRule="auto"/>
+      </w:pPr>
       <w:bookmarkStart w:id="0" w:name="_GoBack"/>
       <w:bookmarkEnd w:id="0"/>
-    </w:p>
-    <w:p>
-      <w:pPr>
-        <w:autoSpaceDE w:val="0"/>
-        <w:autoSpaceDN w:val="0"/>
-        <w:adjustRightInd w:val="0"/>
-        <w:spacing w:after="0" w:line="240" w:lineRule="auto"/>
-      </w:pPr>
-    </w:p>
-    <w:p>
-      <w:pPr>
-        <w:autoSpaceDE w:val="0"/>
-        <w:autoSpaceDN w:val="0"/>
-        <w:adjustRightInd w:val="0"/>
-        <w:spacing w:after="0" w:line="240" w:lineRule="auto"/>
-      </w:pPr>
-    </w:p>
-    <w:p>
-      <w:pPr>
-        <w:autoSpaceDE w:val="0"/>
-        <w:autoSpaceDN w:val="0"/>
-        <w:adjustRightInd w:val="0"/>
-        <w:spacing w:after="0" w:line="240" w:lineRule="auto"/>
-      </w:pPr>
-    </w:p>
-    <w:p>
-      <w:pPr>
-        <w:autoSpaceDE w:val="0"/>
-        <w:autoSpaceDN w:val="0"/>
-        <w:adjustRightInd w:val="0"/>
-        <w:spacing w:after="0" w:line="240" w:lineRule="auto"/>
-      </w:pPr>
-    </w:p>
-    <w:p>
-      <w:pPr>
-        <w:autoSpaceDE w:val="0"/>
-        <w:autoSpaceDN w:val="0"/>
-        <w:adjustRightInd w:val="0"/>
-        <w:spacing w:after="0" w:line="240" w:lineRule="auto"/>
-      </w:pPr>
-    </w:p>
-    <w:p>
-      <w:pPr>
-        <w:autoSpaceDE w:val="0"/>
-        <w:autoSpaceDN w:val="0"/>
-        <w:adjustRightInd w:val="0"/>
-        <w:spacing w:after="0" w:line="240" w:lineRule="auto"/>
-      </w:pPr>
-    </w:p>
-    <w:p>
-      <w:pPr>
-        <w:autoSpaceDE w:val="0"/>
-        <w:autoSpaceDN w:val="0"/>
-        <w:adjustRightInd w:val="0"/>
-        <w:spacing w:after="0" w:line="240" w:lineRule="auto"/>
-      </w:pPr>
-    </w:p>
-    <w:p>
-      <w:pPr>
-        <w:autoSpaceDE w:val="0"/>
-        <w:autoSpaceDN w:val="0"/>
-        <w:adjustRightInd w:val="0"/>
-        <w:spacing w:after="0" w:line="240" w:lineRule="auto"/>
-      </w:pPr>
-    </w:p>
-    <w:p>
-      <w:pPr>
-        <w:autoSpaceDE w:val="0"/>
-        <w:autoSpaceDN w:val="0"/>
-        <w:adjustRightInd w:val="0"/>
-        <w:spacing w:after="0" w:line="240" w:lineRule="auto"/>
-      </w:pPr>
-    </w:p>
-    <w:p>
-      <w:pPr>
-        <w:autoSpaceDE w:val="0"/>
-        <w:autoSpaceDN w:val="0"/>
-        <w:adjustRightInd w:val="0"/>
-        <w:spacing w:after="0" w:line="240" w:lineRule="auto"/>
-      </w:pPr>
-    </w:p>
-    <w:p>
-      <w:pPr>
-        <w:autoSpaceDE w:val="0"/>
-        <w:autoSpaceDN w:val="0"/>
-        <w:adjustRightInd w:val="0"/>
-        <w:spacing w:after="0" w:line="240" w:lineRule="auto"/>
-      </w:pPr>
-    </w:p>
-    <w:p>
-      <w:pPr>
-        <w:autoSpaceDE w:val="0"/>
-        <w:autoSpaceDN w:val="0"/>
-        <w:adjustRightInd w:val="0"/>
-        <w:spacing w:after="0" w:line="240" w:lineRule="auto"/>
-      </w:pPr>
-    </w:p>
-    <w:p>
-      <w:pPr>
-        <w:autoSpaceDE w:val="0"/>
-        <w:autoSpaceDN w:val="0"/>
-        <w:adjustRightInd w:val="0"/>
-        <w:spacing w:after="0" w:line="240" w:lineRule="auto"/>
-      </w:pPr>
-    </w:p>
-    <w:p>
-      <w:pPr>
-        <w:autoSpaceDE w:val="0"/>
-        <w:autoSpaceDN w:val="0"/>
-        <w:adjustRightInd w:val="0"/>
-        <w:spacing w:after="0" w:line="240" w:lineRule="auto"/>
-      </w:pPr>
-    </w:p>
-    <w:p>
-      <w:pPr>
-        <w:autoSpaceDE w:val="0"/>
-        <w:autoSpaceDN w:val="0"/>
-        <w:adjustRightInd w:val="0"/>
-        <w:spacing w:after="0" w:line="240" w:lineRule="auto"/>
-      </w:pPr>
-    </w:p>
-    <w:p>
-      <w:pPr>
-        <w:autoSpaceDE w:val="0"/>
-        <w:autoSpaceDN w:val="0"/>
-        <w:adjustRightInd w:val="0"/>
-        <w:spacing w:after="0" w:line="240" w:lineRule="auto"/>
-      </w:pPr>
-    </w:p>
-    <w:p>
-      <w:pPr>
-        <w:autoSpaceDE w:val="0"/>
-        <w:autoSpaceDN w:val="0"/>
-        <w:adjustRightInd w:val="0"/>
-        <w:spacing w:after="0" w:line="240" w:lineRule="auto"/>
-      </w:pPr>
-    </w:p>
-    <w:p>
-      <w:pPr>
-        <w:autoSpaceDE w:val="0"/>
-        <w:autoSpaceDN w:val="0"/>
-        <w:adjustRightInd w:val="0"/>
-        <w:spacing w:after="0" w:line="240" w:lineRule="auto"/>
-      </w:pPr>
-    </w:p>
-    <w:p>
-      <w:pPr>
-        <w:autoSpaceDE w:val="0"/>
-        <w:autoSpaceDN w:val="0"/>
-        <w:adjustRightInd w:val="0"/>
-        <w:spacing w:after="0" w:line="240" w:lineRule="auto"/>
-      </w:pPr>
-    </w:p>
-    <w:p>
-      <w:pPr>
-        <w:autoSpaceDE w:val="0"/>
-        <w:autoSpaceDN w:val="0"/>
-        <w:adjustRightInd w:val="0"/>
-        <w:spacing w:after="0" w:line="240" w:lineRule="auto"/>
-      </w:pPr>
-    </w:p>
-    <w:p>
-      <w:pPr>
-        <w:autoSpaceDE w:val="0"/>
-        <w:autoSpaceDN w:val="0"/>
-        <w:adjustRightInd w:val="0"/>
-        <w:spacing w:after="0" w:line="240" w:lineRule="auto"/>
-      </w:pPr>
-    </w:p>
-    <w:p>
-      <w:pPr>
-        <w:autoSpaceDE w:val="0"/>
-        <w:autoSpaceDN w:val="0"/>
-        <w:adjustRightInd w:val="0"/>
-        <w:spacing w:after="0" w:line="240" w:lineRule="auto"/>
-      </w:pPr>
-    </w:p>
-    <w:p>
-      <w:pPr>
-        <w:autoSpaceDE w:val="0"/>
-        <w:autoSpaceDN w:val="0"/>
-        <w:adjustRightInd w:val="0"/>
-        <w:spacing w:after="0" w:line="240" w:lineRule="auto"/>
-      </w:pPr>
       <w:r>
         <w:rPr>
           <w:noProof/>
@@ -1038,7 +1038,13 @@
         <w:t>There are six</w:t>
       </w:r>
       <w:r>
-        <w:t xml:space="preserve"> major benefit from organic crop to the environment, the first one is for the </w:t>
+        <w:t xml:space="preserve"> major benefit from organic crop to the environment,</w:t>
+      </w:r>
+      <w:r>
+        <w:t xml:space="preserve"> </w:t>
+      </w:r>
+      <w:r>
+        <w:t xml:space="preserve">the first one is for the </w:t>
       </w:r>
       <w:r>
         <w:t>s</w:t>
@@ -1057,11 +1063,7 @@
         <w:t>.</w:t>
       </w:r>
       <w:r>
-        <w:t xml:space="preserve"> Organic farming thinks the medium term and long term can be influence by organic method. Organic farming not only produce food to fulfil human needs, but also keep the balance in </w:t>
-      </w:r>
-      <w:r>
-        <w:lastRenderedPageBreak/>
-        <w:t>ecology and preserve soil fertility and prevent pesticide problems. Organic farming takes the proactive approach</w:t>
+        <w:t xml:space="preserve"> Organic farming not only produce food to fulfil human needs, but also keep the balance in ecology and preserve soil fertility and prevent pesticide problems. Organic farming takes the proactive approach</w:t>
       </w:r>
       <w:r>
         <w:t xml:space="preserve"> to oppose </w:t>
@@ -1081,42 +1083,50 @@
         <w:adjustRightInd w:val="0"/>
         <w:spacing w:after="0" w:line="360" w:lineRule="auto"/>
         <w:ind w:left="0"/>
+      </w:pPr>
+      <w:r>
+        <w:lastRenderedPageBreak/>
+        <w:br/>
+      </w:r>
+      <w:r>
         <w:rPr>
           <w:rStyle w:val="Strong"/>
           <w:b w:val="0"/>
         </w:rPr>
-      </w:pPr>
-      <w:r>
-        <w:br/>
-      </w:r>
-      <w:r>
+        <w:t>Second is about</w:t>
+      </w:r>
+      <w:r>
+        <w:rPr>
+          <w:rStyle w:val="Strong"/>
+        </w:rPr>
+        <w:t xml:space="preserve"> s</w:t>
+      </w:r>
+      <w:r>
+        <w:t>oil</w:t>
+      </w:r>
+      <w:r>
+        <w:t>, it</w:t>
+      </w:r>
+      <w:r>
+        <w:t xml:space="preserve"> building practices such as crop rotations, inter-cropping, symbiotic associations, cover crops, organic</w:t>
+      </w:r>
+      <w:r>
+        <w:t xml:space="preserve"> fertilizers and minimum tillage are central to organic practices. These encourage soil fauna and flora, improving soil formation and structure and creating more stable systems. In turn, nutrient and energy cycling is increased and the retentive abilities of the soil for nutrients and water are enhanced, compensating for the non-use of mineral fertilizers. </w:t>
+      </w:r>
+    </w:p>
+    <w:p>
+      <w:pPr>
+        <w:pStyle w:val="ListParagraph"/>
+        <w:autoSpaceDE w:val="0"/>
+        <w:autoSpaceDN w:val="0"/>
+        <w:adjustRightInd w:val="0"/>
+        <w:spacing w:after="0" w:line="360" w:lineRule="auto"/>
+        <w:ind w:left="0"/>
         <w:rPr>
           <w:rStyle w:val="Strong"/>
           <w:b w:val="0"/>
         </w:rPr>
-        <w:t>Second is about</w:t>
-      </w:r>
-      <w:r>
-        <w:rPr>
-          <w:rStyle w:val="Strong"/>
-        </w:rPr>
-        <w:t xml:space="preserve"> s</w:t>
-      </w:r>
-      <w:r>
-        <w:t>oil</w:t>
-      </w:r>
-      <w:r>
-        <w:t>, it</w:t>
-      </w:r>
-      <w:r>
-        <w:t xml:space="preserve"> building practices such as crop rotations, inter-cropping, symbiotic associations, cover crops, organic</w:t>
-      </w:r>
-      <w:r>
-        <w:t xml:space="preserve"> fertilizers and minimum tillage are central to organic practices. These encourage soil fauna and flora, improving soil formation and structure and creating more stable systems. In turn, nutrient and energy cycling is increased and the retentive abilities of the soil for nutrients and water are enhanced, compensating for the non-use of mineral fertilizers. Such management techniques also play an important role in soil erosion control. The length of time that the soil is exposed to erosive forces is decreased, soil biodiversity is increased, and nutrient losses are reduced, helping to maintain and enhance soil productivity. Crop export of nutrients is usually compensated by farm-derived renewable resources but it is sometimes necessary to supplement organic soils with potassium, phosphate, calcium, magnesium and trace elements from external sources.</w:t>
-      </w:r>
-      <w:r>
-        <w:br/>
-      </w:r>
+      </w:pPr>
     </w:p>
     <w:p>
       <w:pPr>
@@ -1181,25 +1191,7 @@
         <w:t>vated and permanent vegetation) to enhance</w:t>
       </w:r>
       <w:r>
-        <w:t xml:space="preserve"> soil structure and water infiltration. </w:t>
-      </w:r>
-      <w:r>
-        <w:t>O</w:t>
-      </w:r>
-      <w:r>
-        <w:t>rganic systems</w:t>
-      </w:r>
-      <w:r>
-        <w:t xml:space="preserve"> which managed well shall</w:t>
-      </w:r>
-      <w:r>
-        <w:t xml:space="preserve"> greatly reduce the risk of groundwater pollution. I</w:t>
-      </w:r>
-      <w:r>
-        <w:t>n some areas where pollution become major</w:t>
-      </w:r>
-      <w:r>
-        <w:t xml:space="preserve"> problem, conversion to organic agriculture is highly encouraged as a restorative measure.</w:t>
+        <w:t xml:space="preserve"> soil structure and water infiltration.</w:t>
       </w:r>
     </w:p>
     <w:p>
@@ -1274,46 +1266,10 @@
         <w:t>carbon in the s</w:t>
       </w:r>
       <w:r>
-        <w:t>oil. Organic agriculture uses many management practices such as</w:t>
-      </w:r>
-      <w:r>
-        <w:t xml:space="preserve"> minimum tillage, returning crop residues to the soil, the use of cover cr</w:t>
-      </w:r>
-      <w:r>
-        <w:t>ops and rotations</w:t>
-      </w:r>
-      <w:r>
-        <w:t xml:space="preserve">, increase the return of carbon to the soil, </w:t>
-      </w:r>
-      <w:r>
-        <w:t xml:space="preserve">and </w:t>
-      </w:r>
-      <w:r>
-        <w:t>raising productivity</w:t>
-      </w:r>
-      <w:r>
-        <w:t>. A studies found out</w:t>
-      </w:r>
-      <w:r>
-        <w:t xml:space="preserve"> that</w:t>
-      </w:r>
-      <w:r>
-        <w:t xml:space="preserve"> by organic farming,</w:t>
-      </w:r>
-      <w:r>
-        <w:t xml:space="preserve"> soil organic carbon contents are higher</w:t>
-      </w:r>
-      <w:r>
-        <w:t xml:space="preserve"> compared to conventional farming</w:t>
-      </w:r>
-      <w:r>
-        <w:t xml:space="preserve">. The more organic carbon is retained in the soil, the more the </w:t>
-      </w:r>
-      <w:r>
-        <w:t>prevention against climate change</w:t>
-      </w:r>
-      <w:r>
-        <w:t xml:space="preserve">.  </w:t>
+        <w:t>oil.</w:t>
+      </w:r>
+      <w:r>
+        <w:t xml:space="preserve">  </w:t>
       </w:r>
     </w:p>
     <w:p>
@@ -1372,38 +1328,7 @@
         <w:t xml:space="preserve">resistance to diseases and </w:t>
       </w:r>
       <w:r>
-        <w:t>resilience to climatic stress. D</w:t>
-      </w:r>
-      <w:r>
-        <w:t xml:space="preserve">iverse combinations of plants optimize nutrient and energy cycling for agricultural </w:t>
-      </w:r>
-      <w:r>
-        <w:lastRenderedPageBreak/>
-        <w:t xml:space="preserve">production. </w:t>
-      </w:r>
-      <w:r>
-        <w:t>Moreover,</w:t>
-      </w:r>
-      <w:r>
-        <w:t xml:space="preserve"> the maintenance of natural areas within and around organic fields </w:t>
-      </w:r>
-      <w:r>
-        <w:t>which absence from</w:t>
-      </w:r>
-      <w:r>
-        <w:t xml:space="preserve"> chemical inputs</w:t>
-      </w:r>
-      <w:r>
-        <w:t xml:space="preserve"> will</w:t>
-      </w:r>
-      <w:r>
-        <w:t xml:space="preserve"> create suitable habitats for wildlife. The frequent use of under-utilized species reduc</w:t>
-      </w:r>
-      <w:r>
-        <w:t>es erosion of agro-biodiversity</w:t>
-      </w:r>
-      <w:r>
-        <w:t xml:space="preserve">. </w:t>
+        <w:t xml:space="preserve">resilience to climatic stress. </w:t>
       </w:r>
       <w:r>
         <w:t>A recent study reporting on a meta-analysis of 766 scientific papers</w:t>
@@ -1488,32 +1413,6 @@
       <w:r>
         <w:t xml:space="preserve">. </w:t>
       </w:r>
-      <w:r>
-        <w:t>In result that the</w:t>
-      </w:r>
-      <w:r>
-        <w:t xml:space="preserve"> costs of agricul</w:t>
-      </w:r>
-      <w:r>
-        <w:t>ture to the environment in order to preserve the</w:t>
-      </w:r>
-      <w:r>
-        <w:t xml:space="preserve"> natural resource </w:t>
-      </w:r>
-      <w:r>
-        <w:t xml:space="preserve">from </w:t>
-      </w:r>
-      <w:r>
-        <w:t>degradation are reduced. </w:t>
-      </w:r>
-    </w:p>
-    <w:p>
-      <w:pPr>
-        <w:autoSpaceDE w:val="0"/>
-        <w:autoSpaceDN w:val="0"/>
-        <w:adjustRightInd w:val="0"/>
-        <w:spacing w:after="0" w:line="240" w:lineRule="auto"/>
-      </w:pPr>
     </w:p>
     <w:p>
       <w:pPr>

</xml_diff>